<commit_message>
diagrama relacional issue #11
</commit_message>
<xml_diff>
--- a/DOCUMENTACION/Anexo.docx
+++ b/DOCUMENTACION/Anexo.docx
@@ -17707,16 +17707,7 @@
                                 <w:w w:val="95"/>
                                 <w:sz w:val="41"/>
                               </w:rPr>
-                              <w:t>Sistema de extracción y gestión automatizada de requisitos desde documentos PDF para proyectos de ingeniería</w:t>
-                            </w:r>
-                            <w:r>
-                              <w:rPr>
-                                <w:rFonts w:ascii="Georgia" w:hAnsi="Georgia"/>
-                                <w:b/>
-                                <w:w w:val="95"/>
-                                <w:sz w:val="41"/>
-                              </w:rPr>
-                              <w:t xml:space="preserve"> </w:t>
+                              <w:t xml:space="preserve">Sistema de extracción y gestión automatizada de requisitos desde documentos PDF para proyectos de ingeniería </w:t>
                             </w:r>
                             <w:r>
                               <w:rPr>
@@ -17876,16 +17867,7 @@
                           <w:w w:val="95"/>
                           <w:sz w:val="41"/>
                         </w:rPr>
-                        <w:t>Sistema de extracción y gestión automatizada de requisitos desde documentos PDF para proyectos de ingeniería</w:t>
-                      </w:r>
-                      <w:r>
-                        <w:rPr>
-                          <w:rFonts w:ascii="Georgia" w:hAnsi="Georgia"/>
-                          <w:b/>
-                          <w:w w:val="95"/>
-                          <w:sz w:val="41"/>
-                        </w:rPr>
-                        <w:t xml:space="preserve"> </w:t>
+                        <w:t xml:space="preserve">Sistema de extracción y gestión automatizada de requisitos desde documentos PDF para proyectos de ingeniería </w:t>
                       </w:r>
                       <w:r>
                         <w:rPr>
@@ -18089,23 +18071,7 @@
           <w:spacing w:val="-2"/>
           <w:sz w:val="41"/>
         </w:rPr>
-        <w:t xml:space="preserve">15 </w:t>
-      </w:r>
-      <w:proofErr w:type="gramStart"/>
-      <w:r>
-        <w:rPr>
-          <w:spacing w:val="-2"/>
-          <w:sz w:val="41"/>
-        </w:rPr>
-        <w:t>de  enero</w:t>
-      </w:r>
-      <w:proofErr w:type="gramEnd"/>
-      <w:r>
-        <w:rPr>
-          <w:spacing w:val="-2"/>
-          <w:sz w:val="41"/>
-        </w:rPr>
-        <w:t xml:space="preserve"> de 2025</w:t>
+        <w:t>15 de  enero de 2025</w:t>
       </w:r>
     </w:p>
     <w:p>
@@ -21519,7 +21485,77 @@
       </w:r>
       <w:bookmarkEnd w:id="15"/>
     </w:p>
+    <w:p>
+      <w:r>
+        <w:t>DIAGRAMA RELACIONAL</w:t>
+      </w:r>
+    </w:p>
+    <w:p>
+      <w:hyperlink r:id="rId81" w:history="1">
+        <w:r>
+          <w:rPr>
+            <w:rStyle w:val="Hipervnculo"/>
+          </w:rPr>
+          <w:t>https://lucid.app/lucidchart/a0450824-63a9-4010-b88e-56b0ad933d78/edit?beaconFlowId=5FE3B144DFF83B5A&amp;invitationId=inv_c78805db-5e00-48c6-a6af-156470c8c77d&amp;page=0_0</w:t>
+        </w:r>
+      </w:hyperlink>
+    </w:p>
     <w:p/>
+    <w:p>
+      <w:r>
+        <w:rPr>
+          <w:noProof/>
+        </w:rPr>
+        <w:drawing>
+          <wp:inline distT="0" distB="0" distL="0" distR="0" wp14:anchorId="7600BCDC" wp14:editId="06BEDAD3">
+            <wp:extent cx="5400040" cy="1711960"/>
+            <wp:effectExtent l="0" t="0" r="0" b="2540"/>
+            <wp:docPr id="2077637549" name="Imagen 138" descr="Diagrama&#10;&#10;Descripción generada automáticamente"/>
+            <wp:cNvGraphicFramePr>
+              <a:graphicFrameLocks xmlns:a="http://schemas.openxmlformats.org/drawingml/2006/main" noChangeAspect="1"/>
+            </wp:cNvGraphicFramePr>
+            <a:graphic xmlns:a="http://schemas.openxmlformats.org/drawingml/2006/main">
+              <a:graphicData uri="http://schemas.openxmlformats.org/drawingml/2006/picture">
+                <pic:pic xmlns:pic="http://schemas.openxmlformats.org/drawingml/2006/picture">
+                  <pic:nvPicPr>
+                    <pic:cNvPr id="2077637549" name="Imagen 138" descr="Diagrama&#10;&#10;Descripción generada automáticamente"/>
+                    <pic:cNvPicPr>
+                      <a:picLocks noChangeAspect="1" noChangeArrowheads="1"/>
+                    </pic:cNvPicPr>
+                  </pic:nvPicPr>
+                  <pic:blipFill>
+                    <a:blip r:embed="rId82" cstate="print">
+                      <a:extLst>
+                        <a:ext uri="{28A0092B-C50C-407E-A947-70E740481C1C}">
+                          <a14:useLocalDpi xmlns:a14="http://schemas.microsoft.com/office/drawing/2010/main" val="0"/>
+                        </a:ext>
+                      </a:extLst>
+                    </a:blip>
+                    <a:srcRect/>
+                    <a:stretch>
+                      <a:fillRect/>
+                    </a:stretch>
+                  </pic:blipFill>
+                  <pic:spPr bwMode="auto">
+                    <a:xfrm>
+                      <a:off x="0" y="0"/>
+                      <a:ext cx="5400040" cy="1711960"/>
+                    </a:xfrm>
+                    <a:prstGeom prst="rect">
+                      <a:avLst/>
+                    </a:prstGeom>
+                    <a:noFill/>
+                    <a:ln>
+                      <a:noFill/>
+                    </a:ln>
+                  </pic:spPr>
+                </pic:pic>
+              </a:graphicData>
+            </a:graphic>
+          </wp:inline>
+        </w:drawing>
+      </w:r>
+    </w:p>
     <w:p>
       <w:pPr>
         <w:pStyle w:val="Ttulo2"/>
@@ -21770,7 +21806,7 @@
                     <pic:cNvPicPr/>
                   </pic:nvPicPr>
                   <pic:blipFill>
-                    <a:blip r:embed="rId81" cstate="print">
+                    <a:blip r:embed="rId83" cstate="print">
                       <a:extLst>
                         <a:ext uri="{28A0092B-C50C-407E-A947-70E740481C1C}">
                           <a14:useLocalDpi xmlns:a14="http://schemas.microsoft.com/office/drawing/2010/main" val="0"/>
@@ -22021,7 +22057,7 @@
       </w:pPr>
     </w:p>
     <w:sectPr>
-      <w:headerReference w:type="default" r:id="rId82"/>
+      <w:headerReference w:type="default" r:id="rId84"/>
       <w:pgSz w:w="11906" w:h="16838"/>
       <w:pgMar w:top="1417" w:right="1701" w:bottom="1417" w:left="1701" w:header="708" w:footer="708" w:gutter="0"/>
       <w:cols w:space="708"/>
@@ -22183,7 +22219,7 @@
         <w:rPr>
           <w:noProof/>
         </w:rPr>
-        <w:t>Apéndice F-</w:t>
+        <w:t>Apéndice E-</w:t>
       </w:r>
     </w:fldSimple>
     <w:r>
@@ -22197,7 +22233,7 @@
         <w:rPr>
           <w:noProof/>
         </w:rPr>
-        <w:t>Anexo de sostenibilización curricular</w:t>
+        <w:t>Documentación de usuario</w:t>
       </w:r>
     </w:fldSimple>
   </w:p>
@@ -24530,6 +24566,18 @@
       </w:tcPr>
     </w:tblStylePr>
   </w:style>
+  <w:style w:type="character" w:styleId="Mencinsinresolver">
+    <w:name w:val="Unresolved Mention"/>
+    <w:basedOn w:val="Fuentedeprrafopredeter"/>
+    <w:uiPriority w:val="99"/>
+    <w:semiHidden/>
+    <w:unhideWhenUsed/>
+    <w:rsid w:val="00DD5B99"/>
+    <w:rPr>
+      <w:color w:val="605E5C"/>
+      <w:shd w:val="clear" w:color="auto" w:fill="E1DFDD"/>
+    </w:rPr>
+  </w:style>
 </w:styles>
 </file>
 

</xml_diff>